<commit_message>
Better version of the product release info
</commit_message>
<xml_diff>
--- a/ErtmsFormalSpecs/doc/EFS_Product_Release_Info.docx
+++ b/ErtmsFormalSpecs/doc/EFS_Product_Release_Info.docx
@@ -156,6 +156,9 @@
             <w:r>
               <w:t>1.0</w:t>
             </w:r>
+            <w:r>
+              <w:t>.60</w:t>
+            </w:r>
           </w:p>
         </w:tc>
       </w:tr>
@@ -260,18 +263,10 @@
             <w:tcW w:w="7229" w:type="dxa"/>
           </w:tcPr>
           <w:p>
-            <w:pPr>
-              <w:rPr>
-                <w:lang w:val="fr-BE"/>
-              </w:rPr>
-            </w:pPr>
             <w:r>
               <w:fldChar w:fldCharType="begin"/>
             </w:r>
             <w:r>
-              <w:rPr>
-                <w:lang w:val="fr-BE"/>
-              </w:rPr>
               <w:instrText xml:space="preserve"> FILENAME  \* Caps  \* MERGEFORMAT </w:instrText>
             </w:r>
             <w:r>
@@ -280,9 +275,8 @@
             <w:r>
               <w:rPr>
                 <w:noProof/>
-                <w:lang w:val="fr-BE"/>
               </w:rPr>
-              <w:t>Document1</w:t>
+              <w:t>EFS_Product_Release_Info.Docx</w:t>
             </w:r>
             <w:r>
               <w:fldChar w:fldCharType="end"/>
@@ -291,13 +285,7 @@
         </w:tc>
       </w:tr>
     </w:tbl>
-    <w:p>
-      <w:pPr>
-        <w:rPr>
-          <w:lang w:val="fr-BE"/>
-        </w:rPr>
-      </w:pPr>
-    </w:p>
+    <w:p/>
     <w:tbl>
       <w:tblPr>
         <w:tblW w:w="9180" w:type="dxa"/>
@@ -567,6 +555,9 @@
             <w:r>
               <w:t>0</w:t>
             </w:r>
+            <w:r>
+              <w:t>.60</w:t>
+            </w:r>
           </w:p>
         </w:tc>
         <w:tc>
@@ -687,6 +678,8 @@
       <w:r>
         <w:br w:type="page"/>
       </w:r>
+      <w:bookmarkStart w:id="0" w:name="_GoBack"/>
+      <w:bookmarkEnd w:id="0"/>
     </w:p>
     <w:p>
       <w:pPr>
@@ -732,7 +725,7 @@
           <w:noProof/>
           <w:sz w:val="22"/>
           <w:szCs w:val="22"/>
-          <w:lang w:eastAsia="en-US"/>
+          <w:lang w:val="fr-BE"/>
         </w:rPr>
       </w:pPr>
       <w:r>
@@ -756,7 +749,7 @@
           <w:noProof/>
           <w:sz w:val="22"/>
           <w:szCs w:val="22"/>
-          <w:lang w:eastAsia="en-US"/>
+          <w:lang w:val="fr-BE"/>
         </w:rPr>
         <w:tab/>
       </w:r>
@@ -782,7 +775,7 @@
         <w:rPr>
           <w:noProof/>
         </w:rPr>
-        <w:instrText xml:space="preserve"> PAGEREF _Toc383675817 \h </w:instrText>
+        <w:instrText xml:space="preserve"> PAGEREF _Toc422823233 \h </w:instrText>
       </w:r>
       <w:r>
         <w:rPr>
@@ -816,7 +809,7 @@
           <w:noProof/>
           <w:sz w:val="22"/>
           <w:szCs w:val="22"/>
-          <w:lang w:eastAsia="en-US"/>
+          <w:lang w:val="fr-BE"/>
         </w:rPr>
       </w:pPr>
       <w:r>
@@ -831,7 +824,7 @@
           <w:noProof/>
           <w:sz w:val="22"/>
           <w:szCs w:val="22"/>
-          <w:lang w:eastAsia="en-US"/>
+          <w:lang w:val="fr-BE"/>
         </w:rPr>
         <w:tab/>
       </w:r>
@@ -839,7 +832,7 @@
         <w:rPr>
           <w:noProof/>
         </w:rPr>
-        <w:t>References</w:t>
+        <w:t>Releases</w:t>
       </w:r>
       <w:r>
         <w:rPr>
@@ -857,7 +850,12 @@
         <w:rPr>
           <w:noProof/>
         </w:rPr>
-        <w:instrText xml:space="preserve"> PAGEREF _Toc383675818 \h </w:instrText>
+        <w:instrText xml:space="preserve"> PAGEREF _Toc422823234 \h </w:instrText>
+      </w:r>
+      <w:r>
+        <w:rPr>
+          <w:noProof/>
+        </w:rPr>
       </w:r>
       <w:r>
         <w:rPr>
@@ -867,11 +865,246 @@
       </w:r>
       <w:r>
         <w:rPr>
-          <w:b/>
-          <w:bCs/>
           <w:noProof/>
         </w:rPr>
-        <w:t>Error! Bookmark not defined.</w:t>
+        <w:t>3</w:t>
+      </w:r>
+      <w:r>
+        <w:rPr>
+          <w:noProof/>
+        </w:rPr>
+        <w:fldChar w:fldCharType="end"/>
+      </w:r>
+    </w:p>
+    <w:p>
+      <w:pPr>
+        <w:pStyle w:val="TOC2"/>
+        <w:tabs>
+          <w:tab w:val="left" w:pos="880"/>
+          <w:tab w:val="right" w:leader="dot" w:pos="9062"/>
+        </w:tabs>
+        <w:rPr>
+          <w:rFonts w:asciiTheme="minorHAnsi" w:eastAsiaTheme="minorEastAsia" w:hAnsiTheme="minorHAnsi" w:cstheme="minorBidi"/>
+          <w:noProof/>
+          <w:sz w:val="22"/>
+          <w:szCs w:val="22"/>
+          <w:lang w:val="fr-BE"/>
+        </w:rPr>
+      </w:pPr>
+      <w:r>
+        <w:rPr>
+          <w:noProof/>
+        </w:rPr>
+        <w:t>2.1.</w:t>
+      </w:r>
+      <w:r>
+        <w:rPr>
+          <w:rFonts w:asciiTheme="minorHAnsi" w:eastAsiaTheme="minorEastAsia" w:hAnsiTheme="minorHAnsi" w:cstheme="minorBidi"/>
+          <w:noProof/>
+          <w:sz w:val="22"/>
+          <w:szCs w:val="22"/>
+          <w:lang w:val="fr-BE"/>
+        </w:rPr>
+        <w:tab/>
+      </w:r>
+      <w:r>
+        <w:rPr>
+          <w:noProof/>
+        </w:rPr>
+        <w:t>Release 1.0.60</w:t>
+      </w:r>
+      <w:r>
+        <w:rPr>
+          <w:noProof/>
+        </w:rPr>
+        <w:tab/>
+      </w:r>
+      <w:r>
+        <w:rPr>
+          <w:noProof/>
+        </w:rPr>
+        <w:fldChar w:fldCharType="begin"/>
+      </w:r>
+      <w:r>
+        <w:rPr>
+          <w:noProof/>
+        </w:rPr>
+        <w:instrText xml:space="preserve"> PAGEREF _Toc422823235 \h </w:instrText>
+      </w:r>
+      <w:r>
+        <w:rPr>
+          <w:noProof/>
+        </w:rPr>
+      </w:r>
+      <w:r>
+        <w:rPr>
+          <w:noProof/>
+        </w:rPr>
+        <w:fldChar w:fldCharType="separate"/>
+      </w:r>
+      <w:r>
+        <w:rPr>
+          <w:noProof/>
+        </w:rPr>
+        <w:t>3</w:t>
+      </w:r>
+      <w:r>
+        <w:rPr>
+          <w:noProof/>
+        </w:rPr>
+        <w:fldChar w:fldCharType="end"/>
+      </w:r>
+    </w:p>
+    <w:p>
+      <w:pPr>
+        <w:pStyle w:val="TOC3"/>
+        <w:tabs>
+          <w:tab w:val="left" w:pos="1320"/>
+          <w:tab w:val="right" w:leader="dot" w:pos="9062"/>
+        </w:tabs>
+        <w:rPr>
+          <w:rFonts w:asciiTheme="minorHAnsi" w:eastAsiaTheme="minorEastAsia" w:hAnsiTheme="minorHAnsi" w:cstheme="minorBidi"/>
+          <w:noProof/>
+          <w:sz w:val="22"/>
+          <w:szCs w:val="22"/>
+          <w:lang w:val="fr-BE"/>
+        </w:rPr>
+      </w:pPr>
+      <w:r>
+        <w:rPr>
+          <w:noProof/>
+        </w:rPr>
+        <w:t>2.1.1.</w:t>
+      </w:r>
+      <w:r>
+        <w:rPr>
+          <w:rFonts w:asciiTheme="minorHAnsi" w:eastAsiaTheme="minorEastAsia" w:hAnsiTheme="minorHAnsi" w:cstheme="minorBidi"/>
+          <w:noProof/>
+          <w:sz w:val="22"/>
+          <w:szCs w:val="22"/>
+          <w:lang w:val="fr-BE"/>
+        </w:rPr>
+        <w:tab/>
+      </w:r>
+      <w:r>
+        <w:rPr>
+          <w:noProof/>
+        </w:rPr>
+        <w:t>Tool</w:t>
+      </w:r>
+      <w:r>
+        <w:rPr>
+          <w:noProof/>
+        </w:rPr>
+        <w:tab/>
+      </w:r>
+      <w:r>
+        <w:rPr>
+          <w:noProof/>
+        </w:rPr>
+        <w:fldChar w:fldCharType="begin"/>
+      </w:r>
+      <w:r>
+        <w:rPr>
+          <w:noProof/>
+        </w:rPr>
+        <w:instrText xml:space="preserve"> PAGEREF _Toc422823236 \h </w:instrText>
+      </w:r>
+      <w:r>
+        <w:rPr>
+          <w:noProof/>
+        </w:rPr>
+      </w:r>
+      <w:r>
+        <w:rPr>
+          <w:noProof/>
+        </w:rPr>
+        <w:fldChar w:fldCharType="separate"/>
+      </w:r>
+      <w:r>
+        <w:rPr>
+          <w:noProof/>
+        </w:rPr>
+        <w:t>3</w:t>
+      </w:r>
+      <w:r>
+        <w:rPr>
+          <w:noProof/>
+        </w:rPr>
+        <w:fldChar w:fldCharType="end"/>
+      </w:r>
+    </w:p>
+    <w:p>
+      <w:pPr>
+        <w:pStyle w:val="TOC3"/>
+        <w:tabs>
+          <w:tab w:val="left" w:pos="1320"/>
+          <w:tab w:val="right" w:leader="dot" w:pos="9062"/>
+        </w:tabs>
+        <w:rPr>
+          <w:rFonts w:asciiTheme="minorHAnsi" w:eastAsiaTheme="minorEastAsia" w:hAnsiTheme="minorHAnsi" w:cstheme="minorBidi"/>
+          <w:noProof/>
+          <w:sz w:val="22"/>
+          <w:szCs w:val="22"/>
+          <w:lang w:val="fr-BE"/>
+        </w:rPr>
+      </w:pPr>
+      <w:r>
+        <w:rPr>
+          <w:noProof/>
+        </w:rPr>
+        <w:t>2.1.2.</w:t>
+      </w:r>
+      <w:r>
+        <w:rPr>
+          <w:rFonts w:asciiTheme="minorHAnsi" w:eastAsiaTheme="minorEastAsia" w:hAnsiTheme="minorHAnsi" w:cstheme="minorBidi"/>
+          <w:noProof/>
+          <w:sz w:val="22"/>
+          <w:szCs w:val="22"/>
+          <w:lang w:val="fr-BE"/>
+        </w:rPr>
+        <w:tab/>
+      </w:r>
+      <w:r>
+        <w:rPr>
+          <w:noProof/>
+        </w:rPr>
+        <w:t>Model</w:t>
+      </w:r>
+      <w:r>
+        <w:rPr>
+          <w:noProof/>
+        </w:rPr>
+        <w:tab/>
+      </w:r>
+      <w:r>
+        <w:rPr>
+          <w:noProof/>
+        </w:rPr>
+        <w:fldChar w:fldCharType="begin"/>
+      </w:r>
+      <w:r>
+        <w:rPr>
+          <w:noProof/>
+        </w:rPr>
+        <w:instrText xml:space="preserve"> PAGEREF _Toc422823237 \h </w:instrText>
+      </w:r>
+      <w:r>
+        <w:rPr>
+          <w:noProof/>
+        </w:rPr>
+      </w:r>
+      <w:r>
+        <w:rPr>
+          <w:noProof/>
+        </w:rPr>
+        <w:fldChar w:fldCharType="separate"/>
+      </w:r>
+      <w:r>
+        <w:rPr>
+          <w:noProof/>
+        </w:rPr>
+        <w:t>3</w:t>
       </w:r>
       <w:r>
         <w:rPr>
@@ -895,12 +1128,12 @@
       <w:pPr>
         <w:pStyle w:val="Heading1"/>
       </w:pPr>
-      <w:bookmarkStart w:id="0" w:name="_Toc383675817"/>
+      <w:bookmarkStart w:id="1" w:name="_Toc422823233"/>
       <w:r>
         <w:lastRenderedPageBreak/>
         <w:t>Introduction</w:t>
       </w:r>
-      <w:bookmarkEnd w:id="0"/>
+      <w:bookmarkEnd w:id="1"/>
     </w:p>
     <w:p>
       <w:r>
@@ -911,17 +1144,21 @@
       <w:pPr>
         <w:pStyle w:val="Heading1"/>
       </w:pPr>
+      <w:bookmarkStart w:id="2" w:name="_Toc422823234"/>
       <w:r>
         <w:t>Releases</w:t>
       </w:r>
+      <w:bookmarkEnd w:id="2"/>
     </w:p>
     <w:p>
       <w:pPr>
         <w:pStyle w:val="Heading2"/>
       </w:pPr>
+      <w:bookmarkStart w:id="3" w:name="_Toc422823235"/>
       <w:r>
         <w:t>Release 1.0.60</w:t>
       </w:r>
+      <w:bookmarkEnd w:id="3"/>
     </w:p>
     <w:p>
       <w:pPr>
@@ -931,9 +1168,11 @@
           <w:szCs w:val="22"/>
         </w:rPr>
       </w:pPr>
+      <w:bookmarkStart w:id="4" w:name="_Toc422823236"/>
       <w:r>
         <w:t>Tool</w:t>
       </w:r>
+      <w:bookmarkEnd w:id="4"/>
     </w:p>
     <w:p>
       <w:pPr>
@@ -976,15 +1215,7 @@
         </w:numPr>
       </w:pPr>
       <w:r>
-        <w:t>EFS no lon</w:t>
-      </w:r>
-      <w:bookmarkStart w:id="1" w:name="_GoBack"/>
-      <w:bookmarkEnd w:id="1"/>
-      <w:r>
-        <w:t>g</w:t>
-      </w:r>
-      <w:r>
-        <w:t>er request to save when no modification is done on the model (</w:t>
+        <w:t>EFS no longer request to save when no modification is done on the model (</w:t>
       </w:r>
       <w:hyperlink r:id="rId9" w:history="1">
         <w:r>
@@ -1048,9 +1279,11 @@
       <w:pPr>
         <w:pStyle w:val="Heading3"/>
       </w:pPr>
+      <w:bookmarkStart w:id="5" w:name="_Toc422823237"/>
       <w:r>
         <w:t>Model</w:t>
       </w:r>
+      <w:bookmarkEnd w:id="5"/>
     </w:p>
     <w:p>
       <w:pPr>
@@ -7920,6 +8153,8 @@
   <w:rsids>
     <w:rsidRoot w:val="00352A46"/>
     <w:rsid w:val="00352A46"/>
+    <w:rsid w:val="00630DBD"/>
+    <w:rsid w:val="00FC41B6"/>
   </w:rsids>
   <m:mathPr>
     <m:mathFont m:val="Cambria Math"/>
@@ -8675,7 +8910,7 @@
 </file>
 
 <file path=customXml/itemProps1.xml><?xml version="1.0" encoding="utf-8"?>
-<ds:datastoreItem xmlns:ds="http://schemas.openxmlformats.org/officeDocument/2006/customXml" ds:itemID="{08B149A6-7038-43D8-9623-C6F40956275F}">
+<ds:datastoreItem xmlns:ds="http://schemas.openxmlformats.org/officeDocument/2006/customXml" ds:itemID="{CC6DFCDB-CAE2-4A8E-9B6D-9F295DD44843}">
   <ds:schemaRefs>
     <ds:schemaRef ds:uri="http://schemas.openxmlformats.org/officeDocument/2006/bibliography"/>
   </ds:schemaRefs>

</xml_diff>

<commit_message>
Updated product release info
</commit_message>
<xml_diff>
--- a/ErtmsFormalSpecs/doc/EFS_Product_Release_Info.docx
+++ b/ErtmsFormalSpecs/doc/EFS_Product_Release_Info.docx
@@ -30,6 +30,8 @@
             <w:pPr>
               <w:jc w:val="center"/>
             </w:pPr>
+            <w:bookmarkStart w:id="0" w:name="_GoBack"/>
+            <w:bookmarkEnd w:id="0"/>
             <w:r>
               <w:rPr>
                 <w:noProof/>
@@ -160,7 +162,7 @@
               <w:t>.6</w:t>
             </w:r>
             <w:r>
-              <w:t>1</w:t>
+              <w:t>3</w:t>
             </w:r>
           </w:p>
         </w:tc>
@@ -195,7 +197,7 @@
               <w:rPr>
                 <w:noProof/>
               </w:rPr>
-              <w:t>02/07/2015</w:t>
+              <w:t>22/07/2015</w:t>
             </w:r>
             <w:r>
               <w:fldChar w:fldCharType="end"/>
@@ -684,25 +686,40 @@
             <w:pPr>
               <w:jc w:val="center"/>
             </w:pPr>
+            <w:r>
+              <w:t>1.0.63</w:t>
+            </w:r>
           </w:p>
         </w:tc>
         <w:tc>
           <w:tcPr>
             <w:tcW w:w="1378" w:type="dxa"/>
           </w:tcPr>
-          <w:p/>
+          <w:p>
+            <w:r>
+              <w:t>22/07/2015</w:t>
+            </w:r>
+          </w:p>
         </w:tc>
         <w:tc>
           <w:tcPr>
             <w:tcW w:w="1620" w:type="dxa"/>
           </w:tcPr>
-          <w:p/>
+          <w:p>
+            <w:r>
+              <w:t>Laurent Ferier</w:t>
+            </w:r>
+          </w:p>
         </w:tc>
         <w:tc>
           <w:tcPr>
             <w:tcW w:w="5220" w:type="dxa"/>
           </w:tcPr>
-          <w:p/>
+          <w:p>
+            <w:r>
+              <w:t>Version 1.0.63</w:t>
+            </w:r>
+          </w:p>
         </w:tc>
       </w:tr>
     </w:tbl>
@@ -714,8 +731,6 @@
       <w:r>
         <w:br w:type="page"/>
       </w:r>
-      <w:bookmarkStart w:id="0" w:name="_GoBack"/>
-      <w:bookmarkEnd w:id="0"/>
     </w:p>
     <w:p>
       <w:pPr>
@@ -811,7 +826,7 @@
         <w:rPr>
           <w:noProof/>
         </w:rPr>
-        <w:instrText xml:space="preserve"> PAGEREF _Toc422823233 \h </w:instrText>
+        <w:instrText xml:space="preserve"> PAGEREF _Toc425342396 \h </w:instrText>
       </w:r>
       <w:r>
         <w:rPr>
@@ -886,7 +901,7 @@
         <w:rPr>
           <w:noProof/>
         </w:rPr>
-        <w:instrText xml:space="preserve"> PAGEREF _Toc422823234 \h </w:instrText>
+        <w:instrText xml:space="preserve"> PAGEREF _Toc425342397 \h </w:instrText>
       </w:r>
       <w:r>
         <w:rPr>
@@ -965,7 +980,7 @@
         <w:rPr>
           <w:noProof/>
         </w:rPr>
-        <w:instrText xml:space="preserve"> PAGEREF _Toc422823235 \h </w:instrText>
+        <w:instrText xml:space="preserve"> PAGEREF _Toc425342398 \h </w:instrText>
       </w:r>
       <w:r>
         <w:rPr>
@@ -1044,7 +1059,7 @@
         <w:rPr>
           <w:noProof/>
         </w:rPr>
-        <w:instrText xml:space="preserve"> PAGEREF _Toc422823236 \h </w:instrText>
+        <w:instrText xml:space="preserve"> PAGEREF _Toc425342399 \h </w:instrText>
       </w:r>
       <w:r>
         <w:rPr>
@@ -1123,7 +1138,481 @@
         <w:rPr>
           <w:noProof/>
         </w:rPr>
-        <w:instrText xml:space="preserve"> PAGEREF _Toc422823237 \h </w:instrText>
+        <w:instrText xml:space="preserve"> PAGEREF _Toc425342400 \h </w:instrText>
+      </w:r>
+      <w:r>
+        <w:rPr>
+          <w:noProof/>
+        </w:rPr>
+      </w:r>
+      <w:r>
+        <w:rPr>
+          <w:noProof/>
+        </w:rPr>
+        <w:fldChar w:fldCharType="separate"/>
+      </w:r>
+      <w:r>
+        <w:rPr>
+          <w:noProof/>
+        </w:rPr>
+        <w:t>3</w:t>
+      </w:r>
+      <w:r>
+        <w:rPr>
+          <w:noProof/>
+        </w:rPr>
+        <w:fldChar w:fldCharType="end"/>
+      </w:r>
+    </w:p>
+    <w:p>
+      <w:pPr>
+        <w:pStyle w:val="TOC2"/>
+        <w:tabs>
+          <w:tab w:val="left" w:pos="880"/>
+          <w:tab w:val="right" w:leader="dot" w:pos="9062"/>
+        </w:tabs>
+        <w:rPr>
+          <w:rFonts w:asciiTheme="minorHAnsi" w:eastAsiaTheme="minorEastAsia" w:hAnsiTheme="minorHAnsi" w:cstheme="minorBidi"/>
+          <w:noProof/>
+          <w:sz w:val="22"/>
+          <w:szCs w:val="22"/>
+          <w:lang w:val="fr-BE"/>
+        </w:rPr>
+      </w:pPr>
+      <w:r>
+        <w:rPr>
+          <w:noProof/>
+        </w:rPr>
+        <w:t>2.2.</w:t>
+      </w:r>
+      <w:r>
+        <w:rPr>
+          <w:rFonts w:asciiTheme="minorHAnsi" w:eastAsiaTheme="minorEastAsia" w:hAnsiTheme="minorHAnsi" w:cstheme="minorBidi"/>
+          <w:noProof/>
+          <w:sz w:val="22"/>
+          <w:szCs w:val="22"/>
+          <w:lang w:val="fr-BE"/>
+        </w:rPr>
+        <w:tab/>
+      </w:r>
+      <w:r>
+        <w:rPr>
+          <w:noProof/>
+        </w:rPr>
+        <w:t>Release 1.0.61</w:t>
+      </w:r>
+      <w:r>
+        <w:rPr>
+          <w:noProof/>
+        </w:rPr>
+        <w:tab/>
+      </w:r>
+      <w:r>
+        <w:rPr>
+          <w:noProof/>
+        </w:rPr>
+        <w:fldChar w:fldCharType="begin"/>
+      </w:r>
+      <w:r>
+        <w:rPr>
+          <w:noProof/>
+        </w:rPr>
+        <w:instrText xml:space="preserve"> PAGEREF _Toc425342401 \h </w:instrText>
+      </w:r>
+      <w:r>
+        <w:rPr>
+          <w:noProof/>
+        </w:rPr>
+      </w:r>
+      <w:r>
+        <w:rPr>
+          <w:noProof/>
+        </w:rPr>
+        <w:fldChar w:fldCharType="separate"/>
+      </w:r>
+      <w:r>
+        <w:rPr>
+          <w:noProof/>
+        </w:rPr>
+        <w:t>3</w:t>
+      </w:r>
+      <w:r>
+        <w:rPr>
+          <w:noProof/>
+        </w:rPr>
+        <w:fldChar w:fldCharType="end"/>
+      </w:r>
+    </w:p>
+    <w:p>
+      <w:pPr>
+        <w:pStyle w:val="TOC3"/>
+        <w:tabs>
+          <w:tab w:val="left" w:pos="1320"/>
+          <w:tab w:val="right" w:leader="dot" w:pos="9062"/>
+        </w:tabs>
+        <w:rPr>
+          <w:rFonts w:asciiTheme="minorHAnsi" w:eastAsiaTheme="minorEastAsia" w:hAnsiTheme="minorHAnsi" w:cstheme="minorBidi"/>
+          <w:noProof/>
+          <w:sz w:val="22"/>
+          <w:szCs w:val="22"/>
+          <w:lang w:val="fr-BE"/>
+        </w:rPr>
+      </w:pPr>
+      <w:r>
+        <w:rPr>
+          <w:noProof/>
+        </w:rPr>
+        <w:t>2.2.1.</w:t>
+      </w:r>
+      <w:r>
+        <w:rPr>
+          <w:rFonts w:asciiTheme="minorHAnsi" w:eastAsiaTheme="minorEastAsia" w:hAnsiTheme="minorHAnsi" w:cstheme="minorBidi"/>
+          <w:noProof/>
+          <w:sz w:val="22"/>
+          <w:szCs w:val="22"/>
+          <w:lang w:val="fr-BE"/>
+        </w:rPr>
+        <w:tab/>
+      </w:r>
+      <w:r>
+        <w:rPr>
+          <w:noProof/>
+        </w:rPr>
+        <w:t>Tool</w:t>
+      </w:r>
+      <w:r>
+        <w:rPr>
+          <w:noProof/>
+        </w:rPr>
+        <w:tab/>
+      </w:r>
+      <w:r>
+        <w:rPr>
+          <w:noProof/>
+        </w:rPr>
+        <w:fldChar w:fldCharType="begin"/>
+      </w:r>
+      <w:r>
+        <w:rPr>
+          <w:noProof/>
+        </w:rPr>
+        <w:instrText xml:space="preserve"> PAGEREF _Toc425342402 \h </w:instrText>
+      </w:r>
+      <w:r>
+        <w:rPr>
+          <w:noProof/>
+        </w:rPr>
+      </w:r>
+      <w:r>
+        <w:rPr>
+          <w:noProof/>
+        </w:rPr>
+        <w:fldChar w:fldCharType="separate"/>
+      </w:r>
+      <w:r>
+        <w:rPr>
+          <w:noProof/>
+        </w:rPr>
+        <w:t>3</w:t>
+      </w:r>
+      <w:r>
+        <w:rPr>
+          <w:noProof/>
+        </w:rPr>
+        <w:fldChar w:fldCharType="end"/>
+      </w:r>
+    </w:p>
+    <w:p>
+      <w:pPr>
+        <w:pStyle w:val="TOC3"/>
+        <w:tabs>
+          <w:tab w:val="left" w:pos="1320"/>
+          <w:tab w:val="right" w:leader="dot" w:pos="9062"/>
+        </w:tabs>
+        <w:rPr>
+          <w:rFonts w:asciiTheme="minorHAnsi" w:eastAsiaTheme="minorEastAsia" w:hAnsiTheme="minorHAnsi" w:cstheme="minorBidi"/>
+          <w:noProof/>
+          <w:sz w:val="22"/>
+          <w:szCs w:val="22"/>
+          <w:lang w:val="fr-BE"/>
+        </w:rPr>
+      </w:pPr>
+      <w:r>
+        <w:rPr>
+          <w:noProof/>
+        </w:rPr>
+        <w:t>2.2.2.</w:t>
+      </w:r>
+      <w:r>
+        <w:rPr>
+          <w:rFonts w:asciiTheme="minorHAnsi" w:eastAsiaTheme="minorEastAsia" w:hAnsiTheme="minorHAnsi" w:cstheme="minorBidi"/>
+          <w:noProof/>
+          <w:sz w:val="22"/>
+          <w:szCs w:val="22"/>
+          <w:lang w:val="fr-BE"/>
+        </w:rPr>
+        <w:tab/>
+      </w:r>
+      <w:r>
+        <w:rPr>
+          <w:noProof/>
+        </w:rPr>
+        <w:t>Model</w:t>
+      </w:r>
+      <w:r>
+        <w:rPr>
+          <w:noProof/>
+        </w:rPr>
+        <w:tab/>
+      </w:r>
+      <w:r>
+        <w:rPr>
+          <w:noProof/>
+        </w:rPr>
+        <w:fldChar w:fldCharType="begin"/>
+      </w:r>
+      <w:r>
+        <w:rPr>
+          <w:noProof/>
+        </w:rPr>
+        <w:instrText xml:space="preserve"> PAGEREF _Toc425342403 \h </w:instrText>
+      </w:r>
+      <w:r>
+        <w:rPr>
+          <w:noProof/>
+        </w:rPr>
+      </w:r>
+      <w:r>
+        <w:rPr>
+          <w:noProof/>
+        </w:rPr>
+        <w:fldChar w:fldCharType="separate"/>
+      </w:r>
+      <w:r>
+        <w:rPr>
+          <w:noProof/>
+        </w:rPr>
+        <w:t>3</w:t>
+      </w:r>
+      <w:r>
+        <w:rPr>
+          <w:noProof/>
+        </w:rPr>
+        <w:fldChar w:fldCharType="end"/>
+      </w:r>
+    </w:p>
+    <w:p>
+      <w:pPr>
+        <w:pStyle w:val="TOC2"/>
+        <w:tabs>
+          <w:tab w:val="left" w:pos="880"/>
+          <w:tab w:val="right" w:leader="dot" w:pos="9062"/>
+        </w:tabs>
+        <w:rPr>
+          <w:rFonts w:asciiTheme="minorHAnsi" w:eastAsiaTheme="minorEastAsia" w:hAnsiTheme="minorHAnsi" w:cstheme="minorBidi"/>
+          <w:noProof/>
+          <w:sz w:val="22"/>
+          <w:szCs w:val="22"/>
+          <w:lang w:val="fr-BE"/>
+        </w:rPr>
+      </w:pPr>
+      <w:r>
+        <w:rPr>
+          <w:noProof/>
+        </w:rPr>
+        <w:t>2.3.</w:t>
+      </w:r>
+      <w:r>
+        <w:rPr>
+          <w:rFonts w:asciiTheme="minorHAnsi" w:eastAsiaTheme="minorEastAsia" w:hAnsiTheme="minorHAnsi" w:cstheme="minorBidi"/>
+          <w:noProof/>
+          <w:sz w:val="22"/>
+          <w:szCs w:val="22"/>
+          <w:lang w:val="fr-BE"/>
+        </w:rPr>
+        <w:tab/>
+      </w:r>
+      <w:r>
+        <w:rPr>
+          <w:noProof/>
+        </w:rPr>
+        <w:t>Release 1.0.63</w:t>
+      </w:r>
+      <w:r>
+        <w:rPr>
+          <w:noProof/>
+        </w:rPr>
+        <w:tab/>
+      </w:r>
+      <w:r>
+        <w:rPr>
+          <w:noProof/>
+        </w:rPr>
+        <w:fldChar w:fldCharType="begin"/>
+      </w:r>
+      <w:r>
+        <w:rPr>
+          <w:noProof/>
+        </w:rPr>
+        <w:instrText xml:space="preserve"> PAGEREF _Toc425342404 \h </w:instrText>
+      </w:r>
+      <w:r>
+        <w:rPr>
+          <w:noProof/>
+        </w:rPr>
+      </w:r>
+      <w:r>
+        <w:rPr>
+          <w:noProof/>
+        </w:rPr>
+        <w:fldChar w:fldCharType="separate"/>
+      </w:r>
+      <w:r>
+        <w:rPr>
+          <w:noProof/>
+        </w:rPr>
+        <w:t>3</w:t>
+      </w:r>
+      <w:r>
+        <w:rPr>
+          <w:noProof/>
+        </w:rPr>
+        <w:fldChar w:fldCharType="end"/>
+      </w:r>
+    </w:p>
+    <w:p>
+      <w:pPr>
+        <w:pStyle w:val="TOC3"/>
+        <w:tabs>
+          <w:tab w:val="left" w:pos="1320"/>
+          <w:tab w:val="right" w:leader="dot" w:pos="9062"/>
+        </w:tabs>
+        <w:rPr>
+          <w:rFonts w:asciiTheme="minorHAnsi" w:eastAsiaTheme="minorEastAsia" w:hAnsiTheme="minorHAnsi" w:cstheme="minorBidi"/>
+          <w:noProof/>
+          <w:sz w:val="22"/>
+          <w:szCs w:val="22"/>
+          <w:lang w:val="fr-BE"/>
+        </w:rPr>
+      </w:pPr>
+      <w:r>
+        <w:rPr>
+          <w:noProof/>
+        </w:rPr>
+        <w:t>2.3.1.</w:t>
+      </w:r>
+      <w:r>
+        <w:rPr>
+          <w:rFonts w:asciiTheme="minorHAnsi" w:eastAsiaTheme="minorEastAsia" w:hAnsiTheme="minorHAnsi" w:cstheme="minorBidi"/>
+          <w:noProof/>
+          <w:sz w:val="22"/>
+          <w:szCs w:val="22"/>
+          <w:lang w:val="fr-BE"/>
+        </w:rPr>
+        <w:tab/>
+      </w:r>
+      <w:r>
+        <w:rPr>
+          <w:noProof/>
+        </w:rPr>
+        <w:t>Tool</w:t>
+      </w:r>
+      <w:r>
+        <w:rPr>
+          <w:noProof/>
+        </w:rPr>
+        <w:tab/>
+      </w:r>
+      <w:r>
+        <w:rPr>
+          <w:noProof/>
+        </w:rPr>
+        <w:fldChar w:fldCharType="begin"/>
+      </w:r>
+      <w:r>
+        <w:rPr>
+          <w:noProof/>
+        </w:rPr>
+        <w:instrText xml:space="preserve"> PAGEREF _Toc425342405 \h </w:instrText>
+      </w:r>
+      <w:r>
+        <w:rPr>
+          <w:noProof/>
+        </w:rPr>
+      </w:r>
+      <w:r>
+        <w:rPr>
+          <w:noProof/>
+        </w:rPr>
+        <w:fldChar w:fldCharType="separate"/>
+      </w:r>
+      <w:r>
+        <w:rPr>
+          <w:noProof/>
+        </w:rPr>
+        <w:t>3</w:t>
+      </w:r>
+      <w:r>
+        <w:rPr>
+          <w:noProof/>
+        </w:rPr>
+        <w:fldChar w:fldCharType="end"/>
+      </w:r>
+    </w:p>
+    <w:p>
+      <w:pPr>
+        <w:pStyle w:val="TOC3"/>
+        <w:tabs>
+          <w:tab w:val="left" w:pos="1320"/>
+          <w:tab w:val="right" w:leader="dot" w:pos="9062"/>
+        </w:tabs>
+        <w:rPr>
+          <w:rFonts w:asciiTheme="minorHAnsi" w:eastAsiaTheme="minorEastAsia" w:hAnsiTheme="minorHAnsi" w:cstheme="minorBidi"/>
+          <w:noProof/>
+          <w:sz w:val="22"/>
+          <w:szCs w:val="22"/>
+          <w:lang w:val="fr-BE"/>
+        </w:rPr>
+      </w:pPr>
+      <w:r>
+        <w:rPr>
+          <w:noProof/>
+        </w:rPr>
+        <w:t>2.3.2.</w:t>
+      </w:r>
+      <w:r>
+        <w:rPr>
+          <w:rFonts w:asciiTheme="minorHAnsi" w:eastAsiaTheme="minorEastAsia" w:hAnsiTheme="minorHAnsi" w:cstheme="minorBidi"/>
+          <w:noProof/>
+          <w:sz w:val="22"/>
+          <w:szCs w:val="22"/>
+          <w:lang w:val="fr-BE"/>
+        </w:rPr>
+        <w:tab/>
+      </w:r>
+      <w:r>
+        <w:rPr>
+          <w:noProof/>
+        </w:rPr>
+        <w:t>Model</w:t>
+      </w:r>
+      <w:r>
+        <w:rPr>
+          <w:noProof/>
+        </w:rPr>
+        <w:tab/>
+      </w:r>
+      <w:r>
+        <w:rPr>
+          <w:noProof/>
+        </w:rPr>
+        <w:fldChar w:fldCharType="begin"/>
+      </w:r>
+      <w:r>
+        <w:rPr>
+          <w:noProof/>
+        </w:rPr>
+        <w:instrText xml:space="preserve"> PAGEREF _Toc425342406 \h </w:instrText>
       </w:r>
       <w:r>
         <w:rPr>
@@ -1164,7 +1653,7 @@
       <w:pPr>
         <w:pStyle w:val="Heading1"/>
       </w:pPr>
-      <w:bookmarkStart w:id="1" w:name="_Toc422823233"/>
+      <w:bookmarkStart w:id="1" w:name="_Toc425342396"/>
       <w:r>
         <w:lastRenderedPageBreak/>
         <w:t>Introduction</w:t>
@@ -1180,7 +1669,7 @@
       <w:pPr>
         <w:pStyle w:val="Heading1"/>
       </w:pPr>
-      <w:bookmarkStart w:id="2" w:name="_Toc422823234"/>
+      <w:bookmarkStart w:id="2" w:name="_Toc425342397"/>
       <w:r>
         <w:t>Releases</w:t>
       </w:r>
@@ -1190,7 +1679,7 @@
       <w:pPr>
         <w:pStyle w:val="Heading2"/>
       </w:pPr>
-      <w:bookmarkStart w:id="3" w:name="_Toc422823235"/>
+      <w:bookmarkStart w:id="3" w:name="_Toc425342398"/>
       <w:r>
         <w:t>Release 1.0.60</w:t>
       </w:r>
@@ -1204,7 +1693,7 @@
           <w:szCs w:val="22"/>
         </w:rPr>
       </w:pPr>
-      <w:bookmarkStart w:id="4" w:name="_Toc422823236"/>
+      <w:bookmarkStart w:id="4" w:name="_Toc425342399"/>
       <w:r>
         <w:t>Tool</w:t>
       </w:r>
@@ -1315,7 +1804,7 @@
       <w:pPr>
         <w:pStyle w:val="Heading3"/>
       </w:pPr>
-      <w:bookmarkStart w:id="5" w:name="_Toc422823237"/>
+      <w:bookmarkStart w:id="5" w:name="_Toc425342400"/>
       <w:r>
         <w:t>Model</w:t>
       </w:r>
@@ -1372,9 +1861,11 @@
       <w:pPr>
         <w:pStyle w:val="Heading2"/>
       </w:pPr>
+      <w:bookmarkStart w:id="6" w:name="_Toc425342401"/>
       <w:r>
         <w:t>Release 1.0.61</w:t>
       </w:r>
+      <w:bookmarkEnd w:id="6"/>
     </w:p>
     <w:p>
       <w:pPr>
@@ -1384,9 +1875,11 @@
           <w:szCs w:val="22"/>
         </w:rPr>
       </w:pPr>
+      <w:bookmarkStart w:id="7" w:name="_Toc425342402"/>
       <w:r>
         <w:t>Tool</w:t>
       </w:r>
+      <w:bookmarkEnd w:id="7"/>
     </w:p>
     <w:p>
       <w:pPr>
@@ -1416,9 +1909,11 @@
       <w:pPr>
         <w:pStyle w:val="Heading3"/>
       </w:pPr>
+      <w:bookmarkStart w:id="8" w:name="_Toc425342403"/>
       <w:r>
         <w:t>Model</w:t>
       </w:r>
+      <w:bookmarkEnd w:id="8"/>
     </w:p>
     <w:p>
       <w:pPr>
@@ -1443,6 +1938,121 @@
       <w:r>
         <w:t>Created a function to provide the release speed for a given target</w:t>
       </w:r>
+    </w:p>
+    <w:p>
+      <w:pPr>
+        <w:pStyle w:val="Heading2"/>
+      </w:pPr>
+      <w:bookmarkStart w:id="9" w:name="_Toc425342404"/>
+      <w:r>
+        <w:t>Release 1.0.6</w:t>
+      </w:r>
+      <w:r>
+        <w:t>3</w:t>
+      </w:r>
+      <w:bookmarkEnd w:id="9"/>
+    </w:p>
+    <w:p>
+      <w:pPr>
+        <w:pStyle w:val="Heading3"/>
+        <w:rPr>
+          <w:sz w:val="22"/>
+          <w:szCs w:val="22"/>
+        </w:rPr>
+      </w:pPr>
+      <w:bookmarkStart w:id="10" w:name="_Toc425342405"/>
+      <w:r>
+        <w:t>Tool</w:t>
+      </w:r>
+      <w:bookmarkEnd w:id="10"/>
+    </w:p>
+    <w:p>
+      <w:pPr>
+        <w:pStyle w:val="ListParagraph"/>
+        <w:numPr>
+          <w:ilvl w:val="0"/>
+          <w:numId w:val="41"/>
+        </w:numPr>
+      </w:pPr>
+      <w:r>
+        <w:t>Update model in EFS when file on the file system changes</w:t>
+      </w:r>
+    </w:p>
+    <w:p>
+      <w:pPr>
+        <w:pStyle w:val="ListParagraph"/>
+        <w:numPr>
+          <w:ilvl w:val="0"/>
+          <w:numId w:val="41"/>
+        </w:numPr>
+      </w:pPr>
+      <w:r>
+        <w:t>Update</w:t>
+      </w:r>
+      <w:r>
+        <w:t>d</w:t>
+      </w:r>
+      <w:r>
+        <w:t xml:space="preserve"> the computing of </w:t>
+      </w:r>
+      <w:r>
+        <w:t>braking curves to limit them to their corresponding target speed</w:t>
+      </w:r>
+    </w:p>
+    <w:p>
+      <w:pPr>
+        <w:pStyle w:val="ListParagraph"/>
+        <w:numPr>
+          <w:ilvl w:val="0"/>
+          <w:numId w:val="41"/>
+        </w:numPr>
+      </w:pPr>
+      <w:r>
+        <w:t>Detect infinite loop in STABILIZE statements</w:t>
+      </w:r>
+    </w:p>
+    <w:p>
+      <w:pPr>
+        <w:pStyle w:val="Heading3"/>
+      </w:pPr>
+      <w:bookmarkStart w:id="11" w:name="_Toc425342406"/>
+      <w:r>
+        <w:t>Model</w:t>
+      </w:r>
+      <w:bookmarkEnd w:id="11"/>
+    </w:p>
+    <w:p>
+      <w:pPr>
+        <w:pStyle w:val="ListParagraph"/>
+        <w:numPr>
+          <w:ilvl w:val="0"/>
+          <w:numId w:val="43"/>
+        </w:numPr>
+      </w:pPr>
+      <w:r>
+        <w:t xml:space="preserve">Corrected functions </w:t>
+      </w:r>
+      <w:proofErr w:type="spellStart"/>
+      <w:r>
+        <w:t>IsSvl</w:t>
+      </w:r>
+      <w:proofErr w:type="spellEnd"/>
+      <w:r>
+        <w:t xml:space="preserve">, </w:t>
+      </w:r>
+      <w:proofErr w:type="spellStart"/>
+      <w:r>
+        <w:t>d_W</w:t>
+      </w:r>
+      <w:proofErr w:type="spellEnd"/>
+      <w:r>
+        <w:t xml:space="preserve">, </w:t>
+      </w:r>
+      <w:proofErr w:type="spellStart"/>
+      <w:r>
+        <w:t>d_P</w:t>
+      </w:r>
+      <w:proofErr w:type="spellEnd"/>
     </w:p>
     <w:p/>
     <w:p/>
@@ -1565,7 +2175,7 @@
               <w:sz w:val="16"/>
               <w:szCs w:val="16"/>
             </w:rPr>
-            <w:t>2/07/2015</w:t>
+            <w:t>22/07/2015</w:t>
           </w:r>
           <w:r>
             <w:rPr>
@@ -1653,7 +2263,7 @@
               <w:szCs w:val="16"/>
               <w:lang w:val="en-GB"/>
             </w:rPr>
-            <w:t>3</w:t>
+            <w:t>4</w:t>
           </w:r>
           <w:r>
             <w:rPr>
@@ -1702,7 +2312,7 @@
               <w:szCs w:val="16"/>
               <w:lang w:val="en-GB"/>
             </w:rPr>
-            <w:t>3</w:t>
+            <w:t>4</w:t>
           </w:r>
           <w:r>
             <w:rPr>
@@ -1781,7 +2391,7 @@
               <w:sz w:val="16"/>
               <w:szCs w:val="16"/>
             </w:rPr>
-            <w:t>2/07/2015</w:t>
+            <w:t>22/07/2015</w:t>
           </w:r>
           <w:r>
             <w:rPr>
@@ -1918,7 +2528,7 @@
               <w:szCs w:val="16"/>
               <w:lang w:val="en-GB"/>
             </w:rPr>
-            <w:t>3</w:t>
+            <w:t>4</w:t>
           </w:r>
           <w:r>
             <w:rPr>
@@ -8383,6 +8993,7 @@
     <w:rsid w:val="00352A46"/>
     <w:rsid w:val="00630DBD"/>
     <w:rsid w:val="006B530C"/>
+    <w:rsid w:val="009C6E3F"/>
     <w:rsid w:val="009D11F9"/>
     <w:rsid w:val="00CC32EF"/>
     <w:rsid w:val="00FC41B6"/>
@@ -9141,7 +9752,7 @@
 </file>
 
 <file path=customXml/itemProps1.xml><?xml version="1.0" encoding="utf-8"?>
-<ds:datastoreItem xmlns:ds="http://schemas.openxmlformats.org/officeDocument/2006/customXml" ds:itemID="{7ABB41A1-3BE1-4028-A963-1F38FBD80AF1}">
+<ds:datastoreItem xmlns:ds="http://schemas.openxmlformats.org/officeDocument/2006/customXml" ds:itemID="{3E2E2B07-C257-4D0F-B29D-0572A6528FE6}">
   <ds:schemaRefs>
     <ds:schemaRef ds:uri="http://schemas.openxmlformats.org/officeDocument/2006/bibliography"/>
   </ds:schemaRefs>

</xml_diff>

<commit_message>
Corrected version number in Release Info
</commit_message>
<xml_diff>
--- a/ErtmsFormalSpecs/doc/EFS_Product_Release_Info.docx
+++ b/ErtmsFormalSpecs/doc/EFS_Product_Release_Info.docx
@@ -160,7 +160,7 @@
               <w:t>.6</w:t>
             </w:r>
             <w:r>
-              <w:t>7</w:t>
+              <w:t>8</w:t>
             </w:r>
           </w:p>
         </w:tc>
@@ -384,17 +384,10 @@
           </w:tcPr>
           <w:p>
             <w:r>
-              <w:t>26</w:t>
+              <w:t>29/10/2015</w:t>
             </w:r>
-            <w:r>
-              <w:t>/0</w:t>
-            </w:r>
-            <w:r>
-              <w:t>8</w:t>
-            </w:r>
-            <w:r>
-              <w:t>/2015</w:t>
-            </w:r>
+            <w:bookmarkStart w:id="0" w:name="_GoBack"/>
+            <w:bookmarkEnd w:id="0"/>
           </w:p>
         </w:tc>
         <w:tc>
@@ -406,7 +399,7 @@
               <w:t>Version 1.0.6</w:t>
             </w:r>
             <w:r>
-              <w:t>5</w:t>
+              <w:t>8</w:t>
             </w:r>
           </w:p>
         </w:tc>
@@ -912,8 +905,6 @@
             <w:r>
               <w:t>8</w:t>
             </w:r>
-            <w:bookmarkStart w:id="0" w:name="_GoBack"/>
-            <w:bookmarkEnd w:id="0"/>
           </w:p>
         </w:tc>
       </w:tr>
@@ -4263,10 +4254,7 @@
         </w:numPr>
       </w:pPr>
       <w:r>
-        <w:t>Bug fix #</w:t>
-      </w:r>
-      <w:r>
-        <w:t>669: Refactoring problem</w:t>
+        <w:t>Bug fix #669: Refactoring problem</w:t>
       </w:r>
     </w:p>
     <w:p>
@@ -4737,7 +4725,7 @@
               <w:szCs w:val="16"/>
               <w:lang w:val="en-GB"/>
             </w:rPr>
-            <w:t>2</w:t>
+            <w:t>6</w:t>
           </w:r>
           <w:r>
             <w:rPr>
@@ -11469,6 +11457,7 @@
     <w:rsid w:val="00630DBD"/>
     <w:rsid w:val="006B530C"/>
     <w:rsid w:val="006F78F8"/>
+    <w:rsid w:val="007C41E9"/>
     <w:rsid w:val="009C6E3F"/>
     <w:rsid w:val="009D11F9"/>
     <w:rsid w:val="00A440E9"/>
@@ -12229,7 +12218,7 @@
 </file>
 
 <file path=customXml/itemProps1.xml><?xml version="1.0" encoding="utf-8"?>
-<ds:datastoreItem xmlns:ds="http://schemas.openxmlformats.org/officeDocument/2006/customXml" ds:itemID="{4CBB8D52-B0EB-47AE-8975-A2F9A997A7D9}">
+<ds:datastoreItem xmlns:ds="http://schemas.openxmlformats.org/officeDocument/2006/customXml" ds:itemID="{86130BC0-FDB5-401F-A975-4C5B90A7ACD7}">
   <ds:schemaRefs>
     <ds:schemaRef ds:uri="http://schemas.openxmlformats.org/officeDocument/2006/bibliography"/>
   </ds:schemaRefs>

</xml_diff>

<commit_message>
Forgot to update version info at the start of the release notes
</commit_message>
<xml_diff>
--- a/ErtmsFormalSpecs/doc/EFS_Product_Release_Info.docx
+++ b/ErtmsFormalSpecs/doc/EFS_Product_Release_Info.docx
@@ -30,7 +30,6 @@
             <w:pPr>
               <w:jc w:val="center"/>
             </w:pPr>
-            <w:bookmarkStart w:id="0" w:name="_GoBack"/>
             <w:r>
               <w:rPr>
                 <w:noProof/>
@@ -114,6 +113,7 @@
                 <w:dataBinding w:prefixMappings="xmlns:ns0='http://purl.org/dc/elements/1.1/' xmlns:ns1='http://schemas.openxmlformats.org/package/2006/metadata/core-properties' " w:xpath="/ns1:coreProperties[1]/ns0:title[1]" w:storeItemID="{6C3C8BC8-F283-45AE-878A-BAB7291924A1}"/>
                 <w:text/>
               </w:sdtPr>
+              <w:sdtEndPr/>
               <w:sdtContent>
                 <w:r>
                   <w:rPr>
@@ -163,7 +163,7 @@
               <w:t>7</w:t>
             </w:r>
             <w:r>
-              <w:t>4</w:t>
+              <w:t>5</w:t>
             </w:r>
           </w:p>
         </w:tc>
@@ -387,7 +387,10 @@
           </w:tcPr>
           <w:p>
             <w:r>
-              <w:t>25</w:t>
+              <w:t>2</w:t>
+            </w:r>
+            <w:r>
+              <w:t>2</w:t>
             </w:r>
             <w:r>
               <w:t>/</w:t>
@@ -396,7 +399,7 @@
               <w:t>0</w:t>
             </w:r>
             <w:r>
-              <w:t>3</w:t>
+              <w:t>4</w:t>
             </w:r>
             <w:r>
               <w:t>/201</w:t>
@@ -415,7 +418,7 @@
               <w:t>Version 1.0.7</w:t>
             </w:r>
             <w:r>
-              <w:t>4</w:t>
+              <w:t>5</w:t>
             </w:r>
           </w:p>
         </w:tc>
@@ -1059,6 +1062,8 @@
             </w:r>
           </w:p>
         </w:tc>
+        <w:bookmarkStart w:id="0" w:name="_GoBack"/>
+        <w:bookmarkEnd w:id="0"/>
       </w:tr>
       <w:tr>
         <w:tc>
@@ -1195,6 +1200,51 @@
           </w:p>
         </w:tc>
       </w:tr>
+      <w:tr>
+        <w:tc>
+          <w:tcPr>
+            <w:tcW w:w="1070" w:type="dxa"/>
+          </w:tcPr>
+          <w:p>
+            <w:pPr>
+              <w:jc w:val="center"/>
+            </w:pPr>
+            <w:r>
+              <w:t>1.0.75</w:t>
+            </w:r>
+          </w:p>
+        </w:tc>
+        <w:tc>
+          <w:tcPr>
+            <w:tcW w:w="1378" w:type="dxa"/>
+          </w:tcPr>
+          <w:p>
+            <w:r>
+              <w:t>22/04/2016</w:t>
+            </w:r>
+          </w:p>
+        </w:tc>
+        <w:tc>
+          <w:tcPr>
+            <w:tcW w:w="2083" w:type="dxa"/>
+          </w:tcPr>
+          <w:p>
+            <w:r>
+              <w:t>James Oakey</w:t>
+            </w:r>
+          </w:p>
+        </w:tc>
+        <w:tc>
+          <w:tcPr>
+            <w:tcW w:w="4757" w:type="dxa"/>
+          </w:tcPr>
+          <w:p>
+            <w:r>
+              <w:t>Version 1.0.75</w:t>
+            </w:r>
+          </w:p>
+        </w:tc>
+      </w:tr>
     </w:tbl>
     <w:p/>
     <w:p>
@@ -7849,7 +7899,6 @@
         </w:rPr>
         <w:t>End of Document</w:t>
       </w:r>
-      <w:bookmarkEnd w:id="0"/>
     </w:p>
     <w:sectPr>
       <w:headerReference w:type="default" r:id="rId13"/>
@@ -7969,6 +8018,7 @@
               <w:dataBinding w:prefixMappings="xmlns:ns0='http://purl.org/dc/elements/1.1/' xmlns:ns1='http://schemas.openxmlformats.org/package/2006/metadata/core-properties' " w:xpath="/ns1:coreProperties[1]/ns0:title[1]" w:storeItemID="{6C3C8BC8-F283-45AE-878A-BAB7291924A1}"/>
               <w:text/>
             </w:sdtPr>
+            <w:sdtEndPr/>
             <w:sdtContent>
               <w:r>
                 <w:rPr>
@@ -8184,6 +8234,7 @@
               <w:dataBinding w:prefixMappings="xmlns:ns0='http://purl.org/dc/elements/1.1/' xmlns:ns1='http://schemas.openxmlformats.org/package/2006/metadata/core-properties' " w:xpath="/ns1:coreProperties[1]/ns0:title[1]" w:storeItemID="{6C3C8BC8-F283-45AE-878A-BAB7291924A1}"/>
               <w:text/>
             </w:sdtPr>
+            <w:sdtEndPr/>
             <w:sdtContent>
               <w:r>
                 <w:rPr>
@@ -8436,6 +8487,7 @@
               <w:dataBinding w:prefixMappings="xmlns:ns0='http://purl.org/dc/elements/1.1/' xmlns:ns1='http://schemas.openxmlformats.org/package/2006/metadata/core-properties' " w:xpath="/ns1:coreProperties[1]/ns0:title[1]" w:storeItemID="{6C3C8BC8-F283-45AE-878A-BAB7291924A1}"/>
               <w:text/>
             </w:sdtPr>
+            <w:sdtEndPr/>
             <w:sdtContent>
               <w:r>
                 <w:rPr>
@@ -14770,6 +14822,7 @@
     <w:rsid w:val="00B74FCA"/>
     <w:rsid w:val="00C87816"/>
     <w:rsid w:val="00CC32EF"/>
+    <w:rsid w:val="00CD6E31"/>
     <w:rsid w:val="00CF6184"/>
     <w:rsid w:val="00D40843"/>
     <w:rsid w:val="00FC41B6"/>
@@ -15528,7 +15581,7 @@
 </file>
 
 <file path=customXml/itemProps1.xml><?xml version="1.0" encoding="utf-8"?>
-<ds:datastoreItem xmlns:ds="http://schemas.openxmlformats.org/officeDocument/2006/customXml" ds:itemID="{F07C1C9F-B88B-4869-8511-3047B7063F99}">
+<ds:datastoreItem xmlns:ds="http://schemas.openxmlformats.org/officeDocument/2006/customXml" ds:itemID="{4FA367BA-E9A8-4D57-9658-5F406291F0CB}">
   <ds:schemaRefs>
     <ds:schemaRef ds:uri="http://schemas.openxmlformats.org/officeDocument/2006/bibliography"/>
   </ds:schemaRefs>

</xml_diff>